<commit_message>
Why we get 0.0 answer from dividing 12 by 24
</commit_message>
<xml_diff>
--- a/THEORY TASKS.docx
+++ b/THEORY TASKS.docx
@@ -893,6 +893,627 @@
           <w:szCs w:val="18"/>
         </w:rPr>
         <w:t xml:space="preserve"> And Byte data type occupies one byte because it is ASCII code points.</w:t>
+      </w:r>
+    </w:p>
+    <w:p>
+      <w:pPr>
+        <w:rPr>
+          <w:rFonts w:eastAsia="Times New Roman" w:cstheme="minorHAnsi"/>
+          <w:color w:val="1D1C1D"/>
+          <w:szCs w:val="18"/>
+        </w:rPr>
+      </w:pPr>
+      <w:r>
+        <w:rPr>
+          <w:rFonts w:eastAsia="Times New Roman" w:cstheme="minorHAnsi"/>
+          <w:color w:val="1D1C1D"/>
+          <w:szCs w:val="18"/>
+        </w:rPr>
+        <w:br w:type="page"/>
+      </w:r>
+    </w:p>
+    <w:p>
+      <w:pPr>
+        <w:tabs>
+          <w:tab w:val="left" w:pos="916"/>
+          <w:tab w:val="left" w:pos="1832"/>
+          <w:tab w:val="left" w:pos="2748"/>
+          <w:tab w:val="left" w:pos="3664"/>
+          <w:tab w:val="left" w:pos="4580"/>
+          <w:tab w:val="left" w:pos="5496"/>
+          <w:tab w:val="left" w:pos="6412"/>
+          <w:tab w:val="left" w:pos="7328"/>
+          <w:tab w:val="left" w:pos="8244"/>
+          <w:tab w:val="left" w:pos="9160"/>
+          <w:tab w:val="left" w:pos="10076"/>
+          <w:tab w:val="left" w:pos="10992"/>
+          <w:tab w:val="left" w:pos="11908"/>
+          <w:tab w:val="left" w:pos="12824"/>
+          <w:tab w:val="left" w:pos="13740"/>
+          <w:tab w:val="left" w:pos="14656"/>
+        </w:tabs>
+        <w:spacing w:before="60" w:after="60" w:line="240" w:lineRule="auto"/>
+        <w:rPr>
+          <w:rFonts w:asciiTheme="majorHAnsi" w:eastAsia="Times New Roman" w:hAnsiTheme="majorHAnsi" w:cstheme="majorHAnsi"/>
+          <w:b/>
+          <w:color w:val="1D1C1D"/>
+          <w:sz w:val="32"/>
+          <w:szCs w:val="18"/>
+        </w:rPr>
+      </w:pPr>
+      <w:r>
+        <w:rPr>
+          <w:rFonts w:asciiTheme="majorHAnsi" w:eastAsia="Times New Roman" w:hAnsiTheme="majorHAnsi" w:cstheme="majorHAnsi"/>
+          <w:b/>
+          <w:color w:val="1D1C1D"/>
+          <w:sz w:val="32"/>
+          <w:szCs w:val="18"/>
+        </w:rPr>
+        <w:lastRenderedPageBreak/>
+        <w:t>THEORY TASK #2</w:t>
+      </w:r>
+      <w:r>
+        <w:rPr>
+          <w:rFonts w:asciiTheme="majorHAnsi" w:eastAsia="Times New Roman" w:hAnsiTheme="majorHAnsi" w:cstheme="majorHAnsi"/>
+          <w:b/>
+          <w:color w:val="1D1C1D"/>
+          <w:sz w:val="32"/>
+          <w:szCs w:val="18"/>
+        </w:rPr>
+        <w:t xml:space="preserve"> </w:t>
+      </w:r>
+      <w:r>
+        <w:rPr>
+          <w:rFonts w:asciiTheme="majorHAnsi" w:eastAsia="Times New Roman" w:hAnsiTheme="majorHAnsi" w:cstheme="majorHAnsi"/>
+          <w:b/>
+          <w:color w:val="1D1C1D"/>
+          <w:sz w:val="32"/>
+          <w:szCs w:val="18"/>
+        </w:rPr>
+        <w:tab/>
+      </w:r>
+      <w:r>
+        <w:rPr>
+          <w:rFonts w:asciiTheme="majorHAnsi" w:eastAsia="Times New Roman" w:hAnsiTheme="majorHAnsi" w:cstheme="majorHAnsi"/>
+          <w:b/>
+          <w:color w:val="1D1C1D"/>
+          <w:sz w:val="32"/>
+          <w:szCs w:val="18"/>
+        </w:rPr>
+        <w:tab/>
+      </w:r>
+      <w:r>
+        <w:rPr>
+          <w:rFonts w:asciiTheme="majorHAnsi" w:eastAsia="Times New Roman" w:hAnsiTheme="majorHAnsi" w:cstheme="majorHAnsi"/>
+          <w:b/>
+          <w:color w:val="1D1C1D"/>
+          <w:sz w:val="32"/>
+          <w:szCs w:val="18"/>
+        </w:rPr>
+        <w:t>SATURDAY</w:t>
+      </w:r>
+      <w:r>
+        <w:rPr>
+          <w:rFonts w:asciiTheme="majorHAnsi" w:eastAsia="Times New Roman" w:hAnsiTheme="majorHAnsi" w:cstheme="majorHAnsi"/>
+          <w:b/>
+          <w:color w:val="1D1C1D"/>
+          <w:sz w:val="32"/>
+          <w:szCs w:val="18"/>
+        </w:rPr>
+        <w:tab/>
+      </w:r>
+      <w:r>
+        <w:rPr>
+          <w:rFonts w:asciiTheme="majorHAnsi" w:eastAsia="Times New Roman" w:hAnsiTheme="majorHAnsi" w:cstheme="majorHAnsi"/>
+          <w:b/>
+          <w:color w:val="1D1C1D"/>
+          <w:sz w:val="32"/>
+          <w:szCs w:val="18"/>
+        </w:rPr>
+        <w:tab/>
+      </w:r>
+      <w:r>
+        <w:rPr>
+          <w:rFonts w:asciiTheme="majorHAnsi" w:eastAsia="Times New Roman" w:hAnsiTheme="majorHAnsi" w:cstheme="majorHAnsi"/>
+          <w:b/>
+          <w:color w:val="1D1C1D"/>
+          <w:sz w:val="32"/>
+          <w:szCs w:val="18"/>
+        </w:rPr>
+        <w:tab/>
+        <w:t>10</w:t>
+      </w:r>
+      <w:r>
+        <w:rPr>
+          <w:rFonts w:asciiTheme="majorHAnsi" w:eastAsia="Times New Roman" w:hAnsiTheme="majorHAnsi" w:cstheme="majorHAnsi"/>
+          <w:b/>
+          <w:color w:val="1D1C1D"/>
+          <w:sz w:val="32"/>
+          <w:szCs w:val="18"/>
+        </w:rPr>
+        <w:t>/APRIL/2021</w:t>
+      </w:r>
+    </w:p>
+    <w:p>
+      <w:pPr>
+        <w:tabs>
+          <w:tab w:val="left" w:pos="916"/>
+          <w:tab w:val="left" w:pos="1832"/>
+          <w:tab w:val="left" w:pos="2748"/>
+          <w:tab w:val="left" w:pos="3664"/>
+          <w:tab w:val="left" w:pos="4580"/>
+          <w:tab w:val="left" w:pos="5496"/>
+          <w:tab w:val="left" w:pos="6412"/>
+          <w:tab w:val="left" w:pos="7328"/>
+          <w:tab w:val="left" w:pos="8244"/>
+          <w:tab w:val="left" w:pos="9160"/>
+          <w:tab w:val="left" w:pos="10076"/>
+          <w:tab w:val="left" w:pos="10992"/>
+          <w:tab w:val="left" w:pos="11908"/>
+          <w:tab w:val="left" w:pos="12824"/>
+          <w:tab w:val="left" w:pos="13740"/>
+          <w:tab w:val="left" w:pos="14656"/>
+        </w:tabs>
+        <w:spacing w:before="60" w:after="60" w:line="240" w:lineRule="auto"/>
+        <w:rPr>
+          <w:rFonts w:eastAsia="Times New Roman" w:cstheme="minorHAnsi"/>
+          <w:color w:val="1D1C1D"/>
+          <w:szCs w:val="18"/>
+        </w:rPr>
+      </w:pPr>
+    </w:p>
+    <w:p>
+      <w:pPr>
+        <w:tabs>
+          <w:tab w:val="left" w:pos="916"/>
+          <w:tab w:val="left" w:pos="1832"/>
+          <w:tab w:val="left" w:pos="2748"/>
+          <w:tab w:val="left" w:pos="3664"/>
+          <w:tab w:val="left" w:pos="4580"/>
+          <w:tab w:val="left" w:pos="5496"/>
+          <w:tab w:val="left" w:pos="6412"/>
+          <w:tab w:val="left" w:pos="7328"/>
+          <w:tab w:val="left" w:pos="8244"/>
+          <w:tab w:val="left" w:pos="9160"/>
+          <w:tab w:val="left" w:pos="10076"/>
+          <w:tab w:val="left" w:pos="10992"/>
+          <w:tab w:val="left" w:pos="11908"/>
+          <w:tab w:val="left" w:pos="12824"/>
+          <w:tab w:val="left" w:pos="13740"/>
+          <w:tab w:val="left" w:pos="14656"/>
+        </w:tabs>
+        <w:spacing w:before="60" w:after="60" w:line="240" w:lineRule="auto"/>
+        <w:rPr>
+          <w:rFonts w:eastAsia="Times New Roman" w:cstheme="minorHAnsi"/>
+          <w:color w:val="1D1C1D"/>
+          <w:sz w:val="28"/>
+          <w:szCs w:val="18"/>
+          <w:u w:val="single"/>
+        </w:rPr>
+      </w:pPr>
+    </w:p>
+    <w:p>
+      <w:pPr>
+        <w:tabs>
+          <w:tab w:val="left" w:pos="916"/>
+          <w:tab w:val="left" w:pos="1832"/>
+          <w:tab w:val="left" w:pos="2748"/>
+          <w:tab w:val="left" w:pos="3664"/>
+          <w:tab w:val="left" w:pos="4580"/>
+          <w:tab w:val="left" w:pos="5496"/>
+          <w:tab w:val="left" w:pos="6412"/>
+          <w:tab w:val="left" w:pos="7328"/>
+          <w:tab w:val="left" w:pos="8244"/>
+          <w:tab w:val="left" w:pos="9160"/>
+          <w:tab w:val="left" w:pos="10076"/>
+          <w:tab w:val="left" w:pos="10992"/>
+          <w:tab w:val="left" w:pos="11908"/>
+          <w:tab w:val="left" w:pos="12824"/>
+          <w:tab w:val="left" w:pos="13740"/>
+          <w:tab w:val="left" w:pos="14656"/>
+        </w:tabs>
+        <w:spacing w:before="60" w:after="60" w:line="240" w:lineRule="auto"/>
+        <w:rPr>
+          <w:rFonts w:ascii="Arial" w:hAnsi="Arial" w:cs="Arial"/>
+          <w:color w:val="1D1C1D"/>
+          <w:sz w:val="28"/>
+          <w:szCs w:val="23"/>
+          <w:u w:val="single"/>
+          <w:shd w:val="clear" w:color="auto" w:fill="F8F8F8"/>
+        </w:rPr>
+      </w:pPr>
+      <w:r>
+        <w:rPr>
+          <w:rFonts w:ascii="Arial" w:hAnsi="Arial" w:cs="Arial"/>
+          <w:b/>
+          <w:color w:val="1D1C1D"/>
+          <w:sz w:val="28"/>
+          <w:szCs w:val="23"/>
+          <w:u w:val="single"/>
+          <w:shd w:val="clear" w:color="auto" w:fill="F8F8F8"/>
+        </w:rPr>
+        <w:t xml:space="preserve">Q1: </w:t>
+      </w:r>
+      <w:r>
+        <w:rPr>
+          <w:rFonts w:ascii="Arial" w:hAnsi="Arial" w:cs="Arial"/>
+          <w:color w:val="1D1C1D"/>
+          <w:sz w:val="28"/>
+          <w:szCs w:val="23"/>
+          <w:u w:val="single"/>
+          <w:shd w:val="clear" w:color="auto" w:fill="F8F8F8"/>
+        </w:rPr>
+        <w:t>Research about data</w:t>
+      </w:r>
+      <w:r>
+        <w:rPr>
+          <w:rFonts w:ascii="Arial" w:hAnsi="Arial" w:cs="Arial"/>
+          <w:color w:val="1D1C1D"/>
+          <w:sz w:val="28"/>
+          <w:szCs w:val="23"/>
+          <w:u w:val="single"/>
+          <w:shd w:val="clear" w:color="auto" w:fill="F8F8F8"/>
+        </w:rPr>
+        <w:t xml:space="preserve"> </w:t>
+      </w:r>
+      <w:r>
+        <w:rPr>
+          <w:rFonts w:ascii="Arial" w:hAnsi="Arial" w:cs="Arial"/>
+          <w:color w:val="1D1C1D"/>
+          <w:sz w:val="28"/>
+          <w:szCs w:val="23"/>
+          <w:u w:val="single"/>
+          <w:shd w:val="clear" w:color="auto" w:fill="F8F8F8"/>
+        </w:rPr>
+        <w:t>types, in attached snip, when we divide </w:t>
+      </w:r>
+      <w:r>
+        <w:rPr>
+          <w:rFonts w:ascii="Arial" w:hAnsi="Arial" w:cs="Arial"/>
+          <w:b/>
+          <w:color w:val="1D1C1D"/>
+          <w:sz w:val="28"/>
+          <w:szCs w:val="23"/>
+          <w:u w:val="single"/>
+          <w:shd w:val="clear" w:color="auto" w:fill="F8F8F8"/>
+        </w:rPr>
+        <w:t>1</w:t>
+      </w:r>
+      <w:r>
+        <w:rPr>
+          <w:rFonts w:ascii="Arial" w:hAnsi="Arial" w:cs="Arial"/>
+          <w:b/>
+          <w:bCs/>
+          <w:color w:val="1D1C1D"/>
+          <w:sz w:val="28"/>
+          <w:szCs w:val="23"/>
+          <w:u w:val="single"/>
+          <w:shd w:val="clear" w:color="auto" w:fill="F8F8F8"/>
+        </w:rPr>
+        <w:t>2(</w:t>
+      </w:r>
+      <w:proofErr w:type="spellStart"/>
+      <w:r>
+        <w:rPr>
+          <w:rFonts w:ascii="Arial" w:hAnsi="Arial" w:cs="Arial"/>
+          <w:b/>
+          <w:bCs/>
+          <w:color w:val="1D1C1D"/>
+          <w:sz w:val="28"/>
+          <w:szCs w:val="23"/>
+          <w:u w:val="single"/>
+          <w:shd w:val="clear" w:color="auto" w:fill="F8F8F8"/>
+        </w:rPr>
+        <w:t>int</w:t>
+      </w:r>
+      <w:proofErr w:type="spellEnd"/>
+      <w:r>
+        <w:rPr>
+          <w:rFonts w:ascii="Arial" w:hAnsi="Arial" w:cs="Arial"/>
+          <w:b/>
+          <w:bCs/>
+          <w:color w:val="1D1C1D"/>
+          <w:sz w:val="28"/>
+          <w:szCs w:val="23"/>
+          <w:u w:val="single"/>
+          <w:shd w:val="clear" w:color="auto" w:fill="F8F8F8"/>
+        </w:rPr>
+        <w:t>)/</w:t>
+      </w:r>
+      <w:r>
+        <w:rPr>
+          <w:rFonts w:ascii="Arial" w:hAnsi="Arial" w:cs="Arial"/>
+          <w:b/>
+          <w:bCs/>
+          <w:color w:val="1D1C1D"/>
+          <w:sz w:val="28"/>
+          <w:szCs w:val="23"/>
+          <w:u w:val="single"/>
+          <w:shd w:val="clear" w:color="auto" w:fill="F8F8F8"/>
+        </w:rPr>
+        <w:t>2</w:t>
+      </w:r>
+      <w:r>
+        <w:rPr>
+          <w:rFonts w:ascii="Arial" w:hAnsi="Arial" w:cs="Arial"/>
+          <w:b/>
+          <w:bCs/>
+          <w:color w:val="1D1C1D"/>
+          <w:sz w:val="28"/>
+          <w:szCs w:val="23"/>
+          <w:u w:val="single"/>
+          <w:shd w:val="clear" w:color="auto" w:fill="F8F8F8"/>
+        </w:rPr>
+        <w:t>4</w:t>
+      </w:r>
+      <w:r>
+        <w:rPr>
+          <w:rFonts w:ascii="Arial" w:hAnsi="Arial" w:cs="Arial"/>
+          <w:b/>
+          <w:bCs/>
+          <w:color w:val="1D1C1D"/>
+          <w:sz w:val="28"/>
+          <w:szCs w:val="23"/>
+          <w:u w:val="single"/>
+          <w:shd w:val="clear" w:color="auto" w:fill="F8F8F8"/>
+        </w:rPr>
+        <w:t>(</w:t>
+      </w:r>
+      <w:proofErr w:type="spellStart"/>
+      <w:r>
+        <w:rPr>
+          <w:rFonts w:ascii="Arial" w:hAnsi="Arial" w:cs="Arial"/>
+          <w:b/>
+          <w:bCs/>
+          <w:color w:val="1D1C1D"/>
+          <w:sz w:val="28"/>
+          <w:szCs w:val="23"/>
+          <w:u w:val="single"/>
+          <w:shd w:val="clear" w:color="auto" w:fill="F8F8F8"/>
+        </w:rPr>
+        <w:t>int</w:t>
+      </w:r>
+      <w:proofErr w:type="spellEnd"/>
+      <w:r>
+        <w:rPr>
+          <w:rFonts w:ascii="Arial" w:hAnsi="Arial" w:cs="Arial"/>
+          <w:b/>
+          <w:bCs/>
+          <w:color w:val="1D1C1D"/>
+          <w:sz w:val="28"/>
+          <w:szCs w:val="23"/>
+          <w:u w:val="single"/>
+          <w:shd w:val="clear" w:color="auto" w:fill="F8F8F8"/>
+        </w:rPr>
+        <w:t>)</w:t>
+      </w:r>
+      <w:r>
+        <w:rPr>
+          <w:rFonts w:ascii="Arial" w:hAnsi="Arial" w:cs="Arial"/>
+          <w:color w:val="1D1C1D"/>
+          <w:sz w:val="28"/>
+          <w:szCs w:val="23"/>
+          <w:u w:val="single"/>
+          <w:shd w:val="clear" w:color="auto" w:fill="F8F8F8"/>
+        </w:rPr>
+        <w:t>, and assigning the answer in float variable </w:t>
+      </w:r>
+      <w:r>
+        <w:rPr>
+          <w:rFonts w:ascii="Arial" w:hAnsi="Arial" w:cs="Arial"/>
+          <w:b/>
+          <w:bCs/>
+          <w:color w:val="1D1C1D"/>
+          <w:sz w:val="28"/>
+          <w:szCs w:val="23"/>
+          <w:u w:val="single"/>
+          <w:shd w:val="clear" w:color="auto" w:fill="F8F8F8"/>
+        </w:rPr>
+        <w:t>d, </w:t>
+      </w:r>
+      <w:r>
+        <w:rPr>
+          <w:rFonts w:ascii="Arial" w:hAnsi="Arial" w:cs="Arial"/>
+          <w:color w:val="1D1C1D"/>
+          <w:sz w:val="28"/>
+          <w:szCs w:val="23"/>
+          <w:u w:val="single"/>
+          <w:shd w:val="clear" w:color="auto" w:fill="F8F8F8"/>
+        </w:rPr>
+        <w:t>but when be console out, it prints 0.00, when expected answer is 0.5.</w:t>
+      </w:r>
+    </w:p>
+    <w:p>
+      <w:pPr>
+        <w:tabs>
+          <w:tab w:val="left" w:pos="916"/>
+          <w:tab w:val="left" w:pos="1832"/>
+          <w:tab w:val="left" w:pos="2748"/>
+          <w:tab w:val="left" w:pos="3664"/>
+          <w:tab w:val="left" w:pos="4580"/>
+          <w:tab w:val="left" w:pos="5496"/>
+          <w:tab w:val="left" w:pos="6412"/>
+          <w:tab w:val="left" w:pos="7328"/>
+          <w:tab w:val="left" w:pos="8244"/>
+          <w:tab w:val="left" w:pos="9160"/>
+          <w:tab w:val="left" w:pos="10076"/>
+          <w:tab w:val="left" w:pos="10992"/>
+          <w:tab w:val="left" w:pos="11908"/>
+          <w:tab w:val="left" w:pos="12824"/>
+          <w:tab w:val="left" w:pos="13740"/>
+          <w:tab w:val="left" w:pos="14656"/>
+        </w:tabs>
+        <w:spacing w:before="60" w:after="60" w:line="240" w:lineRule="auto"/>
+        <w:rPr>
+          <w:rFonts w:ascii="Arial" w:hAnsi="Arial" w:cs="Arial"/>
+          <w:color w:val="1D1C1D"/>
+          <w:sz w:val="28"/>
+          <w:szCs w:val="23"/>
+          <w:u w:val="single"/>
+          <w:shd w:val="clear" w:color="auto" w:fill="F8F8F8"/>
+        </w:rPr>
+      </w:pPr>
+    </w:p>
+    <w:p>
+      <w:pPr>
+        <w:tabs>
+          <w:tab w:val="left" w:pos="916"/>
+          <w:tab w:val="left" w:pos="1832"/>
+          <w:tab w:val="left" w:pos="2748"/>
+          <w:tab w:val="left" w:pos="3664"/>
+          <w:tab w:val="left" w:pos="4580"/>
+          <w:tab w:val="left" w:pos="5496"/>
+          <w:tab w:val="left" w:pos="6412"/>
+          <w:tab w:val="left" w:pos="7328"/>
+          <w:tab w:val="left" w:pos="8244"/>
+          <w:tab w:val="left" w:pos="9160"/>
+          <w:tab w:val="left" w:pos="10076"/>
+          <w:tab w:val="left" w:pos="10992"/>
+          <w:tab w:val="left" w:pos="11908"/>
+          <w:tab w:val="left" w:pos="12824"/>
+          <w:tab w:val="left" w:pos="13740"/>
+          <w:tab w:val="left" w:pos="14656"/>
+        </w:tabs>
+        <w:spacing w:before="60" w:after="60" w:line="240" w:lineRule="auto"/>
+        <w:rPr>
+          <w:rFonts w:eastAsia="Times New Roman" w:cstheme="minorHAnsi"/>
+          <w:color w:val="1D1C1D"/>
+          <w:sz w:val="28"/>
+          <w:szCs w:val="18"/>
+        </w:rPr>
+      </w:pPr>
+      <w:r>
+        <w:rPr>
+          <w:rFonts w:ascii="Arial" w:hAnsi="Arial" w:cs="Arial"/>
+          <w:b/>
+          <w:color w:val="1D1C1D"/>
+          <w:sz w:val="28"/>
+          <w:szCs w:val="23"/>
+          <w:u w:val="single"/>
+          <w:shd w:val="clear" w:color="auto" w:fill="F8F8F8"/>
+        </w:rPr>
+        <w:t>Answer:</w:t>
+      </w:r>
+      <w:r>
+        <w:rPr>
+          <w:rFonts w:ascii="Arial" w:hAnsi="Arial" w:cs="Arial"/>
+          <w:color w:val="1D1C1D"/>
+          <w:sz w:val="28"/>
+          <w:szCs w:val="23"/>
+          <w:shd w:val="clear" w:color="auto" w:fill="F8F8F8"/>
+        </w:rPr>
+        <w:t xml:space="preserve"> When we divide two integers the result will also be integer, So as in that sense if we divide </w:t>
+      </w:r>
+      <w:r>
+        <w:rPr>
+          <w:rFonts w:ascii="Arial" w:hAnsi="Arial" w:cs="Arial"/>
+          <w:b/>
+          <w:color w:val="1D1C1D"/>
+          <w:sz w:val="28"/>
+          <w:szCs w:val="23"/>
+          <w:shd w:val="clear" w:color="auto" w:fill="F8F8F8"/>
+        </w:rPr>
+        <w:t>12(</w:t>
+      </w:r>
+      <w:proofErr w:type="spellStart"/>
+      <w:r>
+        <w:rPr>
+          <w:rFonts w:ascii="Arial" w:hAnsi="Arial" w:cs="Arial"/>
+          <w:b/>
+          <w:color w:val="1D1C1D"/>
+          <w:sz w:val="28"/>
+          <w:szCs w:val="23"/>
+          <w:shd w:val="clear" w:color="auto" w:fill="F8F8F8"/>
+        </w:rPr>
+        <w:t>int</w:t>
+      </w:r>
+      <w:proofErr w:type="spellEnd"/>
+      <w:r>
+        <w:rPr>
+          <w:rFonts w:ascii="Arial" w:hAnsi="Arial" w:cs="Arial"/>
+          <w:b/>
+          <w:color w:val="1D1C1D"/>
+          <w:sz w:val="28"/>
+          <w:szCs w:val="23"/>
+          <w:shd w:val="clear" w:color="auto" w:fill="F8F8F8"/>
+        </w:rPr>
+        <w:t>)/24(</w:t>
+      </w:r>
+      <w:proofErr w:type="spellStart"/>
+      <w:r>
+        <w:rPr>
+          <w:rFonts w:ascii="Arial" w:hAnsi="Arial" w:cs="Arial"/>
+          <w:b/>
+          <w:color w:val="1D1C1D"/>
+          <w:sz w:val="28"/>
+          <w:szCs w:val="23"/>
+          <w:shd w:val="clear" w:color="auto" w:fill="F8F8F8"/>
+        </w:rPr>
+        <w:t>int</w:t>
+      </w:r>
+      <w:proofErr w:type="spellEnd"/>
+      <w:r>
+        <w:rPr>
+          <w:rFonts w:ascii="Arial" w:hAnsi="Arial" w:cs="Arial"/>
+          <w:b/>
+          <w:color w:val="1D1C1D"/>
+          <w:sz w:val="28"/>
+          <w:szCs w:val="23"/>
+          <w:shd w:val="clear" w:color="auto" w:fill="F8F8F8"/>
+        </w:rPr>
+        <w:t>)</w:t>
+      </w:r>
+      <w:r>
+        <w:rPr>
+          <w:rFonts w:ascii="Arial" w:hAnsi="Arial" w:cs="Arial"/>
+          <w:color w:val="1D1C1D"/>
+          <w:sz w:val="28"/>
+          <w:szCs w:val="23"/>
+          <w:shd w:val="clear" w:color="auto" w:fill="F8F8F8"/>
+        </w:rPr>
+        <w:t xml:space="preserve"> the result will be in integer but as we know integer data type uses arithmetic division so the answer will be rounded off to </w:t>
+      </w:r>
+      <w:r>
+        <w:rPr>
+          <w:rFonts w:ascii="Arial" w:hAnsi="Arial" w:cs="Arial"/>
+          <w:b/>
+          <w:color w:val="1D1C1D"/>
+          <w:sz w:val="28"/>
+          <w:szCs w:val="23"/>
+          <w:shd w:val="clear" w:color="auto" w:fill="F8F8F8"/>
+        </w:rPr>
+        <w:t>0</w:t>
+      </w:r>
+      <w:r>
+        <w:rPr>
+          <w:rFonts w:ascii="Arial" w:hAnsi="Arial" w:cs="Arial"/>
+          <w:color w:val="1D1C1D"/>
+          <w:sz w:val="28"/>
+          <w:szCs w:val="23"/>
+          <w:shd w:val="clear" w:color="auto" w:fill="F8F8F8"/>
+        </w:rPr>
+        <w:t xml:space="preserve">. But, as we see the code, the result is assigned as float data type so, the result of division will be converted into the float, and hence, the answer we get is </w:t>
+      </w:r>
+      <w:r>
+        <w:rPr>
+          <w:rFonts w:ascii="Arial" w:hAnsi="Arial" w:cs="Arial"/>
+          <w:b/>
+          <w:color w:val="1D1C1D"/>
+          <w:sz w:val="28"/>
+          <w:szCs w:val="23"/>
+          <w:shd w:val="clear" w:color="auto" w:fill="F8F8F8"/>
+        </w:rPr>
+        <w:t>0.0</w:t>
+      </w:r>
+      <w:r>
+        <w:rPr>
+          <w:rFonts w:ascii="Arial" w:hAnsi="Arial" w:cs="Arial"/>
+          <w:color w:val="1D1C1D"/>
+          <w:sz w:val="28"/>
+          <w:szCs w:val="23"/>
+          <w:shd w:val="clear" w:color="auto" w:fill="F8F8F8"/>
+        </w:rPr>
+        <w:t>.</w:t>
       </w:r>
       <w:bookmarkStart w:id="0" w:name="_GoBack"/>
       <w:bookmarkEnd w:id="0"/>

</xml_diff>